<commit_message>
Feature Sum 2 integers completed
Tested OK
</commit_message>
<xml_diff>
--- a/20200924 Release Notes.docx
+++ b/20200924 Release Notes.docx
@@ -36,6 +36,7 @@
         <w:t>para sumar dos enteros</w:t>
       </w:r>
     </w:p>
+    <w:p/>
     <w:p>
       <w:pPr>
         <w:pStyle w:val="Heading1"/>
@@ -51,7 +52,6 @@
           <w:szCs w:val="16"/>
         </w:rPr>
       </w:pPr>
-      <w:proofErr w:type="spellStart"/>
       <w:r>
         <w:rPr>
           <w:rFonts w:ascii="Arial" w:eastAsiaTheme="minorHAnsi" w:hAnsi="Arial" w:cs="Arial"/>
@@ -59,9 +59,9 @@
           <w:sz w:val="16"/>
           <w:szCs w:val="16"/>
         </w:rPr>
-        <w:t>Endpoint</w:t>
-      </w:r>
-      <w:proofErr w:type="spellEnd"/>
+        <w:t xml:space="preserve">Crear </w:t>
+      </w:r>
+      <w:proofErr w:type="spellStart"/>
       <w:r>
         <w:rPr>
           <w:rFonts w:ascii="Arial" w:eastAsiaTheme="minorHAnsi" w:hAnsi="Arial" w:cs="Arial"/>
@@ -69,8 +69,9 @@
           <w:sz w:val="16"/>
           <w:szCs w:val="16"/>
         </w:rPr>
-        <w:t xml:space="preserve"> al </w:t>
-      </w:r>
+        <w:t>Endpoint</w:t>
+      </w:r>
+      <w:proofErr w:type="spellEnd"/>
       <w:r>
         <w:rPr>
           <w:rFonts w:ascii="Arial" w:eastAsiaTheme="minorHAnsi" w:hAnsi="Arial" w:cs="Arial"/>
@@ -78,9 +79,8 @@
           <w:sz w:val="16"/>
           <w:szCs w:val="16"/>
         </w:rPr>
-        <w:t xml:space="preserve">cual a través de un </w:t>
-      </w:r>
-      <w:proofErr w:type="spellStart"/>
+        <w:t xml:space="preserve"> al </w:t>
+      </w:r>
       <w:r>
         <w:rPr>
           <w:rFonts w:ascii="Arial" w:eastAsiaTheme="minorHAnsi" w:hAnsi="Arial" w:cs="Arial"/>
@@ -88,9 +88,9 @@
           <w:sz w:val="16"/>
           <w:szCs w:val="16"/>
         </w:rPr>
-        <w:t>get</w:t>
-      </w:r>
-      <w:proofErr w:type="spellEnd"/>
+        <w:t xml:space="preserve">cual a través de un </w:t>
+      </w:r>
+      <w:proofErr w:type="spellStart"/>
       <w:r>
         <w:rPr>
           <w:rFonts w:ascii="Arial" w:eastAsiaTheme="minorHAnsi" w:hAnsi="Arial" w:cs="Arial"/>
@@ -98,7 +98,35 @@
           <w:sz w:val="16"/>
           <w:szCs w:val="16"/>
         </w:rPr>
-        <w:t xml:space="preserve"> le pases por </w:t>
+        <w:t>get</w:t>
+      </w:r>
+      <w:proofErr w:type="spellEnd"/>
+      <w:r>
+        <w:rPr>
+          <w:rFonts w:ascii="Arial" w:eastAsiaTheme="minorHAnsi" w:hAnsi="Arial" w:cs="Arial"/>
+          <w:color w:val="auto"/>
+          <w:sz w:val="16"/>
+          <w:szCs w:val="16"/>
+        </w:rPr>
+        <w:t xml:space="preserve"> </w:t>
+      </w:r>
+      <w:r>
+        <w:rPr>
+          <w:rFonts w:ascii="Arial" w:eastAsiaTheme="minorHAnsi" w:hAnsi="Arial" w:cs="Arial"/>
+          <w:color w:val="auto"/>
+          <w:sz w:val="16"/>
+          <w:szCs w:val="16"/>
+        </w:rPr>
+        <w:t xml:space="preserve">se le pase </w:t>
+      </w:r>
+      <w:r>
+        <w:rPr>
+          <w:rFonts w:ascii="Arial" w:eastAsiaTheme="minorHAnsi" w:hAnsi="Arial" w:cs="Arial"/>
+          <w:color w:val="auto"/>
+          <w:sz w:val="16"/>
+          <w:szCs w:val="16"/>
+        </w:rPr>
+        <w:t xml:space="preserve">por </w:t>
       </w:r>
       <w:proofErr w:type="spellStart"/>
       <w:r>
@@ -211,7 +239,10 @@
         </w:numPr>
       </w:pPr>
       <w:r>
-        <w:t>La idea es hacer las validaciones necesarias y devolver el resultado correcto.</w:t>
+        <w:t>La idea es hacer las validaciones necesarias y devolver el resultado correcto</w:t>
+      </w:r>
+      <w:r>
+        <w:t xml:space="preserve"> (códigos 200 o 400 según resultado OK o Errores).</w:t>
       </w:r>
     </w:p>
     <w:p>
@@ -231,13 +262,825 @@
     <w:p>
       <w:pPr>
         <w:ind w:left="0" w:firstLine="0"/>
+      </w:pPr>
+    </w:p>
+    <w:p>
+      <w:pPr>
+        <w:ind w:left="0" w:firstLine="0"/>
+      </w:pPr>
+      <w:r>
+        <w:t xml:space="preserve">Nota: Ver proceso detallado tomado de: </w:t>
+      </w:r>
+      <w:proofErr w:type="spellStart"/>
+      <w:r>
+        <w:t>Creating</w:t>
+      </w:r>
+      <w:proofErr w:type="spellEnd"/>
+      <w:r>
+        <w:t xml:space="preserve"> Web </w:t>
+      </w:r>
+      <w:proofErr w:type="spellStart"/>
+      <w:r>
+        <w:t>APIs</w:t>
+      </w:r>
+      <w:proofErr w:type="spellEnd"/>
+      <w:r>
+        <w:t xml:space="preserve"> </w:t>
+      </w:r>
+      <w:proofErr w:type="spellStart"/>
+      <w:r>
+        <w:t>with</w:t>
+      </w:r>
+      <w:proofErr w:type="spellEnd"/>
+      <w:r>
+        <w:t xml:space="preserve"> Python and </w:t>
+      </w:r>
+      <w:proofErr w:type="spellStart"/>
+      <w:r>
+        <w:t>Flask</w:t>
+      </w:r>
+      <w:proofErr w:type="spellEnd"/>
+    </w:p>
+    <w:p>
+      <w:pPr>
+        <w:ind w:left="0" w:firstLine="0"/>
+      </w:pPr>
+      <w:hyperlink r:id="rId5" w:history="1">
+        <w:r>
+          <w:rPr>
+            <w:rStyle w:val="Hyperlink"/>
+          </w:rPr>
+          <w:t>https://programminghistorian.org/en/lessons/creating-apis-with-python-and-flask</w:t>
+        </w:r>
+      </w:hyperlink>
+    </w:p>
+    <w:p>
+      <w:pPr>
+        <w:ind w:left="0" w:firstLine="0"/>
+      </w:pPr>
+    </w:p>
+    <w:p>
+      <w:pPr>
+        <w:pStyle w:val="ListParagraph"/>
+        <w:numPr>
+          <w:ilvl w:val="0"/>
+          <w:numId w:val="3"/>
+        </w:numPr>
+      </w:pPr>
+      <w:r>
+        <w:t xml:space="preserve">Creado repositorio en </w:t>
+      </w:r>
+      <w:proofErr w:type="spellStart"/>
+      <w:r>
+        <w:t>github</w:t>
+      </w:r>
+      <w:proofErr w:type="spellEnd"/>
+      <w:r>
+        <w:t xml:space="preserve"> </w:t>
+      </w:r>
+      <w:proofErr w:type="spellStart"/>
+      <w:r>
+        <w:t>EndPointSumBE</w:t>
+      </w:r>
+      <w:proofErr w:type="spellEnd"/>
+    </w:p>
+    <w:p>
+      <w:pPr>
+        <w:pStyle w:val="ListParagraph"/>
+        <w:numPr>
+          <w:ilvl w:val="0"/>
+          <w:numId w:val="3"/>
+        </w:numPr>
+      </w:pPr>
+      <w:r>
+        <w:t>Clonado desde GitHub Desktop</w:t>
+      </w:r>
+    </w:p>
+    <w:p>
+      <w:pPr>
+        <w:pStyle w:val="ListParagraph"/>
+        <w:numPr>
+          <w:ilvl w:val="0"/>
+          <w:numId w:val="3"/>
+        </w:numPr>
+      </w:pPr>
+      <w:r>
+        <w:t xml:space="preserve">Creado código </w:t>
+      </w:r>
+      <w:proofErr w:type="spellStart"/>
+      <w:r>
+        <w:t>main</w:t>
+      </w:r>
+      <w:proofErr w:type="spellEnd"/>
+      <w:r>
+        <w:t xml:space="preserve"> (ver próximos pasos) en </w:t>
+      </w:r>
+      <w:proofErr w:type="gramStart"/>
+      <w:r>
+        <w:t>master</w:t>
+      </w:r>
+      <w:proofErr w:type="gramEnd"/>
+      <w:r>
+        <w:t xml:space="preserve"> </w:t>
+      </w:r>
+      <w:proofErr w:type="spellStart"/>
+      <w:r>
+        <w:t>branch</w:t>
+      </w:r>
+      <w:proofErr w:type="spellEnd"/>
+      <w:r>
+        <w:t>.</w:t>
+      </w:r>
+    </w:p>
+    <w:p>
+      <w:pPr>
+        <w:pStyle w:val="ListParagraph"/>
+        <w:numPr>
+          <w:ilvl w:val="0"/>
+          <w:numId w:val="3"/>
+        </w:numPr>
+      </w:pPr>
+      <w:r>
+        <w:t>Creado Branch feature-2int (asegurar que</w:t>
+      </w:r>
+      <w:r>
+        <w:t xml:space="preserve"> quede </w:t>
+      </w:r>
+      <w:proofErr w:type="spellStart"/>
+      <w:r>
+        <w:t>identical</w:t>
+      </w:r>
+      <w:proofErr w:type="spellEnd"/>
+      <w:r>
+        <w:t xml:space="preserve"> con </w:t>
+      </w:r>
+      <w:proofErr w:type="gramStart"/>
+      <w:r>
+        <w:t>master</w:t>
+      </w:r>
+      <w:proofErr w:type="gramEnd"/>
+      <w:r>
+        <w:t>)</w:t>
+      </w:r>
+    </w:p>
+    <w:p>
+      <w:pPr>
+        <w:pStyle w:val="ListParagraph"/>
+        <w:numPr>
+          <w:ilvl w:val="0"/>
+          <w:numId w:val="3"/>
+        </w:numPr>
+        <w:rPr>
+          <w:lang w:val="en-US"/>
+        </w:rPr>
+      </w:pPr>
+      <w:r>
+        <w:rPr>
+          <w:lang w:val="en-US"/>
+        </w:rPr>
+        <w:t>Create pull request from G</w:t>
+      </w:r>
+      <w:r>
+        <w:rPr>
+          <w:lang w:val="en-US"/>
+        </w:rPr>
+        <w:t>itHub Desktop.</w:t>
+      </w:r>
+    </w:p>
+    <w:p>
+      <w:pPr>
+        <w:rPr>
+          <w:lang w:val="en-US"/>
+        </w:rPr>
+      </w:pPr>
+    </w:p>
+    <w:p>
+      <w:r>
+        <w:t xml:space="preserve">Código </w:t>
+      </w:r>
+      <w:r>
+        <w:t xml:space="preserve">toma como base el capítulo: </w:t>
+      </w:r>
+      <w:hyperlink r:id="rId6" w:history="1">
+        <w:r>
+          <w:rPr>
+            <w:rStyle w:val="Hyperlink"/>
+          </w:rPr>
+          <w:t>https://fastapi.tiangolo.com/tutorial/query-params/#required-query-parameters</w:t>
+        </w:r>
+      </w:hyperlink>
+    </w:p>
+    <w:p>
+      <w:pPr>
+        <w:rPr>
+          <w:noProof/>
+        </w:rPr>
+      </w:pPr>
+    </w:p>
+    <w:p>
+      <w:pPr>
+        <w:rPr>
+          <w:noProof/>
+        </w:rPr>
+      </w:pPr>
+    </w:p>
+    <w:p>
+      <w:pPr>
+        <w:rPr>
+          <w:lang w:val="en-US"/>
+        </w:rPr>
+      </w:pPr>
+      <w:r>
+        <w:rPr>
+          <w:noProof/>
+        </w:rPr>
+        <w:drawing>
+          <wp:inline distT="0" distB="0" distL="0" distR="0" wp14:anchorId="47C7910E" wp14:editId="4E9C3411">
+            <wp:extent cx="4118776" cy="1804946"/>
+            <wp:effectExtent l="0" t="0" r="0" b="5080"/>
+            <wp:docPr id="1" name="Picture 1"/>
+            <wp:cNvGraphicFramePr>
+              <a:graphicFrameLocks xmlns:a="http://schemas.openxmlformats.org/drawingml/2006/main" noChangeAspect="1"/>
+            </wp:cNvGraphicFramePr>
+            <a:graphic xmlns:a="http://schemas.openxmlformats.org/drawingml/2006/main">
+              <a:graphicData uri="http://schemas.openxmlformats.org/drawingml/2006/picture">
+                <pic:pic xmlns:pic="http://schemas.openxmlformats.org/drawingml/2006/picture">
+                  <pic:nvPicPr>
+                    <pic:cNvPr id="1" name=""/>
+                    <pic:cNvPicPr/>
+                  </pic:nvPicPr>
+                  <pic:blipFill rotWithShape="1">
+                    <a:blip r:embed="rId7"/>
+                    <a:srcRect r="40570" b="53699"/>
+                    <a:stretch/>
+                  </pic:blipFill>
+                  <pic:spPr bwMode="auto">
+                    <a:xfrm>
+                      <a:off x="0" y="0"/>
+                      <a:ext cx="4118776" cy="1804946"/>
+                    </a:xfrm>
+                    <a:prstGeom prst="rect">
+                      <a:avLst/>
+                    </a:prstGeom>
+                    <a:ln>
+                      <a:noFill/>
+                    </a:ln>
+                    <a:extLst>
+                      <a:ext uri="{53640926-AAD7-44D8-BBD7-CCE9431645EC}">
+                        <a14:shadowObscured xmlns:a14="http://schemas.microsoft.com/office/drawing/2010/main"/>
+                      </a:ext>
+                    </a:extLst>
+                  </pic:spPr>
+                </pic:pic>
+              </a:graphicData>
+            </a:graphic>
+          </wp:inline>
+        </w:drawing>
+      </w:r>
+    </w:p>
+    <w:p>
+      <w:pPr>
+        <w:ind w:left="0" w:firstLine="0"/>
+        <w:rPr>
+          <w:lang w:val="en-US"/>
+        </w:rPr>
+      </w:pPr>
+    </w:p>
+    <w:p>
+      <w:pPr>
+        <w:ind w:left="0" w:firstLine="0"/>
+      </w:pPr>
+      <w:r>
+        <w:t>Correr API con el c</w:t>
+      </w:r>
+      <w:r>
+        <w:t>omando:</w:t>
+      </w:r>
+    </w:p>
+    <w:p>
+      <w:pPr>
+        <w:ind w:left="0" w:firstLine="0"/>
+      </w:pPr>
+    </w:p>
+    <w:p>
+      <w:pPr>
+        <w:pStyle w:val="Heading3"/>
+      </w:pPr>
+      <w:r>
+        <w:t xml:space="preserve">C:\Py\virtualenv\EndPointSumBE&gt;uvicorn </w:t>
+      </w:r>
+      <w:proofErr w:type="spellStart"/>
+      <w:r>
+        <w:t>main:app</w:t>
+      </w:r>
+      <w:proofErr w:type="spellEnd"/>
+      <w:r>
+        <w:t xml:space="preserve"> </w:t>
+      </w:r>
+      <w:r>
+        <w:t>–</w:t>
+      </w:r>
+      <w:r>
+        <w:t>reload</w:t>
+      </w:r>
+    </w:p>
+    <w:p>
+      <w:pPr>
+        <w:ind w:left="0" w:firstLine="0"/>
+        <w:rPr>
+          <w:lang w:val="en-US"/>
+        </w:rPr>
+      </w:pPr>
+      <w:r>
+        <w:rPr>
+          <w:lang w:val="en-US"/>
+        </w:rPr>
+        <w:t>[32mINFO</w:t>
+      </w:r>
+      <w:r>
+        <w:rPr>
+          <w:lang w:val="en-US"/>
+        </w:rPr>
+        <w:t xml:space="preserve">[0m:     </w:t>
+      </w:r>
+      <w:proofErr w:type="spellStart"/>
+      <w:r>
+        <w:rPr>
+          <w:lang w:val="en-US"/>
+        </w:rPr>
+        <w:t>Uvicorn</w:t>
+      </w:r>
+      <w:proofErr w:type="spellEnd"/>
+      <w:r>
+        <w:rPr>
+          <w:lang w:val="en-US"/>
+        </w:rPr>
+        <w:t xml:space="preserve"> running on </w:t>
+      </w:r>
+      <w:r>
+        <w:rPr>
+          <w:lang w:val="en-US"/>
+        </w:rPr>
+        <w:t>[1mhttp://127.0.0.1:8000</w:t>
+      </w:r>
+      <w:r>
+        <w:rPr>
+          <w:lang w:val="en-US"/>
+        </w:rPr>
+        <w:t/>
+      </w:r>
+    </w:p>
+    <w:p>
+      <w:pPr>
+        <w:ind w:left="0" w:firstLine="0"/>
+        <w:rPr>
+          <w:noProof/>
+        </w:rPr>
+      </w:pPr>
+    </w:p>
+    <w:p>
+      <w:pPr>
+        <w:ind w:left="0" w:firstLine="0"/>
+        <w:rPr>
+          <w:lang w:val="en-US"/>
+        </w:rPr>
+      </w:pPr>
+      <w:r>
+        <w:rPr>
+          <w:noProof/>
+        </w:rPr>
+        <w:drawing>
+          <wp:inline distT="0" distB="0" distL="0" distR="0" wp14:anchorId="14E185F9" wp14:editId="586606FB">
+            <wp:extent cx="3463621" cy="620202"/>
+            <wp:effectExtent l="0" t="0" r="3810" b="8890"/>
+            <wp:docPr id="3" name="Picture 3"/>
+            <wp:cNvGraphicFramePr>
+              <a:graphicFrameLocks xmlns:a="http://schemas.openxmlformats.org/drawingml/2006/main" noChangeAspect="1"/>
+            </wp:cNvGraphicFramePr>
+            <a:graphic xmlns:a="http://schemas.openxmlformats.org/drawingml/2006/main">
+              <a:graphicData uri="http://schemas.openxmlformats.org/drawingml/2006/picture">
+                <pic:pic xmlns:pic="http://schemas.openxmlformats.org/drawingml/2006/picture">
+                  <pic:nvPicPr>
+                    <pic:cNvPr id="1" name=""/>
+                    <pic:cNvPicPr/>
+                  </pic:nvPicPr>
+                  <pic:blipFill rotWithShape="1">
+                    <a:blip r:embed="rId8"/>
+                    <a:srcRect l="50022" b="84090"/>
+                    <a:stretch/>
+                  </pic:blipFill>
+                  <pic:spPr bwMode="auto">
+                    <a:xfrm>
+                      <a:off x="0" y="0"/>
+                      <a:ext cx="3463621" cy="620202"/>
+                    </a:xfrm>
+                    <a:prstGeom prst="rect">
+                      <a:avLst/>
+                    </a:prstGeom>
+                    <a:ln>
+                      <a:noFill/>
+                    </a:ln>
+                    <a:extLst>
+                      <a:ext uri="{53640926-AAD7-44D8-BBD7-CCE9431645EC}">
+                        <a14:shadowObscured xmlns:a14="http://schemas.microsoft.com/office/drawing/2010/main"/>
+                      </a:ext>
+                    </a:extLst>
+                  </pic:spPr>
+                </pic:pic>
+              </a:graphicData>
+            </a:graphic>
+          </wp:inline>
+        </w:drawing>
+      </w:r>
+    </w:p>
+    <w:p>
+      <w:pPr>
+        <w:ind w:left="0" w:firstLine="0"/>
+      </w:pPr>
+      <w:r>
+        <w:t xml:space="preserve">Desde </w:t>
+      </w:r>
+      <w:hyperlink r:id="rId9" w:history="1">
+        <w:r>
+          <w:rPr>
+            <w:rStyle w:val="Hyperlink"/>
+          </w:rPr>
+          <w:t>http://127.0.0.1:8000/docs</w:t>
+        </w:r>
+      </w:hyperlink>
+      <w:r>
+        <w:t xml:space="preserve"> clic en b</w:t>
+      </w:r>
+      <w:r>
+        <w:t xml:space="preserve">otón </w:t>
+      </w:r>
+      <w:proofErr w:type="spellStart"/>
+      <w:r>
+        <w:t>Get</w:t>
+      </w:r>
+      <w:proofErr w:type="spellEnd"/>
+      <w:r>
+        <w:t>:</w:t>
+      </w:r>
+    </w:p>
+    <w:p>
+      <w:pPr>
+        <w:ind w:left="0" w:firstLine="0"/>
+      </w:pPr>
+      <w:r>
+        <w:rPr>
+          <w:noProof/>
+        </w:rPr>
+        <w:lastRenderedPageBreak/>
+        <w:drawing>
+          <wp:inline distT="0" distB="0" distL="0" distR="0" wp14:anchorId="0B4006FC" wp14:editId="0CF3878F">
+            <wp:extent cx="6930390" cy="7362825"/>
+            <wp:effectExtent l="0" t="0" r="3810" b="9525"/>
+            <wp:docPr id="5" name="Picture 5"/>
+            <wp:cNvGraphicFramePr>
+              <a:graphicFrameLocks xmlns:a="http://schemas.openxmlformats.org/drawingml/2006/main" noChangeAspect="1"/>
+            </wp:cNvGraphicFramePr>
+            <a:graphic xmlns:a="http://schemas.openxmlformats.org/drawingml/2006/main">
+              <a:graphicData uri="http://schemas.openxmlformats.org/drawingml/2006/picture">
+                <pic:pic xmlns:pic="http://schemas.openxmlformats.org/drawingml/2006/picture">
+                  <pic:nvPicPr>
+                    <pic:cNvPr id="1" name=""/>
+                    <pic:cNvPicPr/>
+                  </pic:nvPicPr>
+                  <pic:blipFill>
+                    <a:blip r:embed="rId10"/>
+                    <a:stretch>
+                      <a:fillRect/>
+                    </a:stretch>
+                  </pic:blipFill>
+                  <pic:spPr>
+                    <a:xfrm>
+                      <a:off x="0" y="0"/>
+                      <a:ext cx="6930390" cy="7362825"/>
+                    </a:xfrm>
+                    <a:prstGeom prst="rect">
+                      <a:avLst/>
+                    </a:prstGeom>
+                  </pic:spPr>
+                </pic:pic>
+              </a:graphicData>
+            </a:graphic>
+          </wp:inline>
+        </w:drawing>
+      </w:r>
+    </w:p>
+    <w:p>
+      <w:pPr>
+        <w:ind w:left="0" w:firstLine="0"/>
+      </w:pPr>
+    </w:p>
+    <w:p>
+      <w:pPr>
+        <w:ind w:left="0" w:firstLine="0"/>
+      </w:pPr>
+    </w:p>
+    <w:p>
+      <w:pPr>
+        <w:ind w:left="0" w:firstLine="0"/>
+      </w:pPr>
+    </w:p>
+    <w:p>
+      <w:pPr>
+        <w:ind w:left="0" w:firstLine="0"/>
+      </w:pPr>
+      <w:r>
+        <w:t xml:space="preserve">Ejemplo: prueba con </w:t>
+      </w:r>
+      <w:proofErr w:type="spellStart"/>
+      <w:r>
+        <w:t>integer</w:t>
+      </w:r>
+      <w:proofErr w:type="spellEnd"/>
+      <w:r>
+        <w:t xml:space="preserve"> &amp; </w:t>
+      </w:r>
+      <w:proofErr w:type="spellStart"/>
+      <w:r>
+        <w:t>string</w:t>
+      </w:r>
+      <w:proofErr w:type="spellEnd"/>
+      <w:r>
+        <w:t>:</w:t>
+      </w:r>
+    </w:p>
+    <w:p>
+      <w:pPr>
+        <w:ind w:left="0" w:firstLine="0"/>
+        <w:rPr>
+          <w:noProof/>
+        </w:rPr>
+      </w:pPr>
+    </w:p>
+    <w:p>
+      <w:pPr>
+        <w:ind w:left="0" w:firstLine="0"/>
+      </w:pPr>
+      <w:r>
+        <w:rPr>
+          <w:noProof/>
+        </w:rPr>
+        <w:drawing>
+          <wp:inline distT="0" distB="0" distL="0" distR="0" wp14:anchorId="19D4B6FF" wp14:editId="364C0EE2">
+            <wp:extent cx="6930075" cy="1113183"/>
+            <wp:effectExtent l="0" t="0" r="4445" b="0"/>
+            <wp:docPr id="6" name="Picture 6"/>
+            <wp:cNvGraphicFramePr>
+              <a:graphicFrameLocks xmlns:a="http://schemas.openxmlformats.org/drawingml/2006/main" noChangeAspect="1"/>
+            </wp:cNvGraphicFramePr>
+            <a:graphic xmlns:a="http://schemas.openxmlformats.org/drawingml/2006/main">
+              <a:graphicData uri="http://schemas.openxmlformats.org/drawingml/2006/picture">
+                <pic:pic xmlns:pic="http://schemas.openxmlformats.org/drawingml/2006/picture">
+                  <pic:nvPicPr>
+                    <pic:cNvPr id="1" name=""/>
+                    <pic:cNvPicPr/>
+                  </pic:nvPicPr>
+                  <pic:blipFill rotWithShape="1">
+                    <a:blip r:embed="rId11"/>
+                    <a:srcRect b="84880"/>
+                    <a:stretch/>
+                  </pic:blipFill>
+                  <pic:spPr bwMode="auto">
+                    <a:xfrm>
+                      <a:off x="0" y="0"/>
+                      <a:ext cx="6930390" cy="1113234"/>
+                    </a:xfrm>
+                    <a:prstGeom prst="rect">
+                      <a:avLst/>
+                    </a:prstGeom>
+                    <a:ln>
+                      <a:noFill/>
+                    </a:ln>
+                    <a:extLst>
+                      <a:ext uri="{53640926-AAD7-44D8-BBD7-CCE9431645EC}">
+                        <a14:shadowObscured xmlns:a14="http://schemas.microsoft.com/office/drawing/2010/main"/>
+                      </a:ext>
+                    </a:extLst>
+                  </pic:spPr>
+                </pic:pic>
+              </a:graphicData>
+            </a:graphic>
+          </wp:inline>
+        </w:drawing>
+      </w:r>
+    </w:p>
+    <w:p>
+      <w:pPr>
+        <w:ind w:left="0" w:firstLine="0"/>
+      </w:pPr>
+    </w:p>
+    <w:p>
+      <w:pPr>
+        <w:ind w:left="0" w:firstLine="0"/>
+        <w:rPr>
+          <w:lang w:val="en-US"/>
+        </w:rPr>
+      </w:pPr>
+      <w:r>
+        <w:rPr>
+          <w:lang w:val="en-US"/>
+        </w:rPr>
+        <w:t xml:space="preserve">Trying it out from </w:t>
+      </w:r>
+      <w:r>
+        <w:rPr>
+          <w:lang w:val="en-US"/>
+        </w:rPr>
+        <w:t xml:space="preserve"> </w:t>
+      </w:r>
+      <w:hyperlink r:id="rId12" w:history="1">
+        <w:r>
+          <w:rPr>
+            <w:rStyle w:val="Hyperlink"/>
+            <w:lang w:val="en-US"/>
+          </w:rPr>
+          <w:t>http://127.0.0.1:8000/docs</w:t>
+        </w:r>
+      </w:hyperlink>
+    </w:p>
+    <w:p>
+      <w:pPr>
+        <w:ind w:left="0" w:firstLine="0"/>
+        <w:rPr>
+          <w:lang w:val="en-US"/>
+        </w:rPr>
+      </w:pPr>
+    </w:p>
+    <w:p>
+      <w:pPr>
+        <w:ind w:left="0" w:firstLine="0"/>
+        <w:rPr>
+          <w:lang w:val="en-US"/>
+        </w:rPr>
+      </w:pPr>
+      <w:r>
+        <w:rPr>
+          <w:lang w:val="en-US"/>
+        </w:rPr>
+        <w:t>With error: string instead of integer:</w:t>
+      </w:r>
+    </w:p>
+    <w:p>
+      <w:pPr>
+        <w:ind w:left="0" w:firstLine="0"/>
+        <w:rPr>
+          <w:lang w:val="en-US"/>
+        </w:rPr>
+      </w:pPr>
+      <w:r>
+        <w:rPr>
+          <w:noProof/>
+        </w:rPr>
+        <w:lastRenderedPageBreak/>
+        <w:drawing>
+          <wp:inline distT="0" distB="0" distL="0" distR="0" wp14:anchorId="20E60D2F" wp14:editId="2120DAA1">
+            <wp:extent cx="6930390" cy="7362825"/>
+            <wp:effectExtent l="0" t="0" r="3810" b="9525"/>
+            <wp:docPr id="7" name="Picture 7"/>
+            <wp:cNvGraphicFramePr>
+              <a:graphicFrameLocks xmlns:a="http://schemas.openxmlformats.org/drawingml/2006/main" noChangeAspect="1"/>
+            </wp:cNvGraphicFramePr>
+            <a:graphic xmlns:a="http://schemas.openxmlformats.org/drawingml/2006/main">
+              <a:graphicData uri="http://schemas.openxmlformats.org/drawingml/2006/picture">
+                <pic:pic xmlns:pic="http://schemas.openxmlformats.org/drawingml/2006/picture">
+                  <pic:nvPicPr>
+                    <pic:cNvPr id="1" name=""/>
+                    <pic:cNvPicPr/>
+                  </pic:nvPicPr>
+                  <pic:blipFill>
+                    <a:blip r:embed="rId13"/>
+                    <a:stretch>
+                      <a:fillRect/>
+                    </a:stretch>
+                  </pic:blipFill>
+                  <pic:spPr>
+                    <a:xfrm>
+                      <a:off x="0" y="0"/>
+                      <a:ext cx="6930390" cy="7362825"/>
+                    </a:xfrm>
+                    <a:prstGeom prst="rect">
+                      <a:avLst/>
+                    </a:prstGeom>
+                  </pic:spPr>
+                </pic:pic>
+              </a:graphicData>
+            </a:graphic>
+          </wp:inline>
+        </w:drawing>
+      </w:r>
+    </w:p>
+    <w:p>
+      <w:pPr>
+        <w:ind w:left="0" w:firstLine="0"/>
+        <w:rPr>
+          <w:lang w:val="en-US"/>
+        </w:rPr>
+      </w:pPr>
+    </w:p>
+    <w:p>
+      <w:pPr>
+        <w:ind w:left="0" w:firstLine="0"/>
+        <w:rPr>
+          <w:lang w:val="en-US"/>
+        </w:rPr>
+      </w:pPr>
+    </w:p>
+    <w:p>
+      <w:pPr>
+        <w:ind w:left="0" w:firstLine="0"/>
+        <w:rPr>
+          <w:lang w:val="en-US"/>
+        </w:rPr>
+      </w:pPr>
+      <w:r>
+        <w:rPr>
+          <w:lang w:val="en-US"/>
+        </w:rPr>
+        <w:t>Both integers (result OK):</w:t>
+      </w:r>
+    </w:p>
+    <w:p>
+      <w:pPr>
+        <w:ind w:left="0" w:firstLine="0"/>
+        <w:rPr>
+          <w:lang w:val="en-US"/>
+        </w:rPr>
+      </w:pPr>
+    </w:p>
+    <w:p>
+      <w:pPr>
+        <w:ind w:left="0" w:firstLine="0"/>
+        <w:rPr>
+          <w:lang w:val="en-US"/>
+        </w:rPr>
+      </w:pPr>
+      <w:r>
+        <w:rPr>
+          <w:noProof/>
+        </w:rPr>
+        <w:lastRenderedPageBreak/>
+        <w:drawing>
+          <wp:inline distT="0" distB="0" distL="0" distR="0" wp14:anchorId="44BDB0BD" wp14:editId="4D13E421">
+            <wp:extent cx="6930390" cy="7362825"/>
+            <wp:effectExtent l="0" t="0" r="3810" b="9525"/>
+            <wp:docPr id="8" name="Picture 8"/>
+            <wp:cNvGraphicFramePr>
+              <a:graphicFrameLocks xmlns:a="http://schemas.openxmlformats.org/drawingml/2006/main" noChangeAspect="1"/>
+            </wp:cNvGraphicFramePr>
+            <a:graphic xmlns:a="http://schemas.openxmlformats.org/drawingml/2006/main">
+              <a:graphicData uri="http://schemas.openxmlformats.org/drawingml/2006/picture">
+                <pic:pic xmlns:pic="http://schemas.openxmlformats.org/drawingml/2006/picture">
+                  <pic:nvPicPr>
+                    <pic:cNvPr id="1" name=""/>
+                    <pic:cNvPicPr/>
+                  </pic:nvPicPr>
+                  <pic:blipFill>
+                    <a:blip r:embed="rId14"/>
+                    <a:stretch>
+                      <a:fillRect/>
+                    </a:stretch>
+                  </pic:blipFill>
+                  <pic:spPr>
+                    <a:xfrm>
+                      <a:off x="0" y="0"/>
+                      <a:ext cx="6930390" cy="7362825"/>
+                    </a:xfrm>
+                    <a:prstGeom prst="rect">
+                      <a:avLst/>
+                    </a:prstGeom>
+                  </pic:spPr>
+                </pic:pic>
+              </a:graphicData>
+            </a:graphic>
+          </wp:inline>
+        </w:drawing>
+      </w:r>
+    </w:p>
+    <w:p>
+      <w:pPr>
+        <w:ind w:left="0" w:firstLine="0"/>
+        <w:rPr>
+          <w:lang w:val="en-US"/>
+        </w:rPr>
+      </w:pPr>
+    </w:p>
+    <w:p>
+      <w:pPr>
+        <w:ind w:left="0" w:firstLine="0"/>
+        <w:rPr>
+          <w:lang w:val="en-US"/>
+        </w:rPr>
       </w:pPr>
       <w:bookmarkStart w:id="0" w:name="_GoBack"/>
       <w:bookmarkEnd w:id="0"/>
     </w:p>
     <w:sectPr>
       <w:pgSz w:w="11906" w:h="16838"/>
-      <w:pgMar w:top="426" w:right="566" w:bottom="1417" w:left="426" w:header="708" w:footer="708" w:gutter="0"/>
+      <w:pgMar w:top="426" w:right="566" w:bottom="284" w:left="426" w:header="708" w:footer="708" w:gutter="0"/>
       <w:cols w:space="708"/>
       <w:docGrid w:linePitch="360"/>
     </w:sectPr>
@@ -337,6 +1180,95 @@
     </w:lvl>
   </w:abstractNum>
   <w:abstractNum w:abstractNumId="1" w15:restartNumberingAfterBreak="0">
+    <w:nsid w:val="562F043A"/>
+    <w:multiLevelType w:val="hybridMultilevel"/>
+    <w:tmpl w:val="1160FBB0"/>
+    <w:lvl w:ilvl="0" w:tplc="2C0A000F">
+      <w:start w:val="1"/>
+      <w:numFmt w:val="decimal"/>
+      <w:lvlText w:val="%1."/>
+      <w:lvlJc w:val="left"/>
+      <w:pPr>
+        <w:ind w:left="720" w:hanging="360"/>
+      </w:pPr>
+      <w:rPr>
+        <w:rFonts w:hint="default"/>
+      </w:rPr>
+    </w:lvl>
+    <w:lvl w:ilvl="1" w:tplc="2C0A0019" w:tentative="1">
+      <w:start w:val="1"/>
+      <w:numFmt w:val="lowerLetter"/>
+      <w:lvlText w:val="%2."/>
+      <w:lvlJc w:val="left"/>
+      <w:pPr>
+        <w:ind w:left="1440" w:hanging="360"/>
+      </w:pPr>
+    </w:lvl>
+    <w:lvl w:ilvl="2" w:tplc="2C0A001B" w:tentative="1">
+      <w:start w:val="1"/>
+      <w:numFmt w:val="lowerRoman"/>
+      <w:lvlText w:val="%3."/>
+      <w:lvlJc w:val="right"/>
+      <w:pPr>
+        <w:ind w:left="2160" w:hanging="180"/>
+      </w:pPr>
+    </w:lvl>
+    <w:lvl w:ilvl="3" w:tplc="2C0A000F" w:tentative="1">
+      <w:start w:val="1"/>
+      <w:numFmt w:val="decimal"/>
+      <w:lvlText w:val="%4."/>
+      <w:lvlJc w:val="left"/>
+      <w:pPr>
+        <w:ind w:left="2880" w:hanging="360"/>
+      </w:pPr>
+    </w:lvl>
+    <w:lvl w:ilvl="4" w:tplc="2C0A0019" w:tentative="1">
+      <w:start w:val="1"/>
+      <w:numFmt w:val="lowerLetter"/>
+      <w:lvlText w:val="%5."/>
+      <w:lvlJc w:val="left"/>
+      <w:pPr>
+        <w:ind w:left="3600" w:hanging="360"/>
+      </w:pPr>
+    </w:lvl>
+    <w:lvl w:ilvl="5" w:tplc="2C0A001B" w:tentative="1">
+      <w:start w:val="1"/>
+      <w:numFmt w:val="lowerRoman"/>
+      <w:lvlText w:val="%6."/>
+      <w:lvlJc w:val="right"/>
+      <w:pPr>
+        <w:ind w:left="4320" w:hanging="180"/>
+      </w:pPr>
+    </w:lvl>
+    <w:lvl w:ilvl="6" w:tplc="2C0A000F" w:tentative="1">
+      <w:start w:val="1"/>
+      <w:numFmt w:val="decimal"/>
+      <w:lvlText w:val="%7."/>
+      <w:lvlJc w:val="left"/>
+      <w:pPr>
+        <w:ind w:left="5040" w:hanging="360"/>
+      </w:pPr>
+    </w:lvl>
+    <w:lvl w:ilvl="7" w:tplc="2C0A0019" w:tentative="1">
+      <w:start w:val="1"/>
+      <w:numFmt w:val="lowerLetter"/>
+      <w:lvlText w:val="%8."/>
+      <w:lvlJc w:val="left"/>
+      <w:pPr>
+        <w:ind w:left="5760" w:hanging="360"/>
+      </w:pPr>
+    </w:lvl>
+    <w:lvl w:ilvl="8" w:tplc="2C0A001B" w:tentative="1">
+      <w:start w:val="1"/>
+      <w:numFmt w:val="lowerRoman"/>
+      <w:lvlText w:val="%9."/>
+      <w:lvlJc w:val="right"/>
+      <w:pPr>
+        <w:ind w:left="6480" w:hanging="180"/>
+      </w:pPr>
+    </w:lvl>
+  </w:abstractNum>
+  <w:abstractNum w:abstractNumId="2" w15:restartNumberingAfterBreak="0">
     <w:nsid w:val="5F923C2B"/>
     <w:multiLevelType w:val="hybridMultilevel"/>
     <w:tmpl w:val="1BBC48EE"/>
@@ -453,6 +1385,9 @@
     <w:abstractNumId w:val="0"/>
   </w:num>
   <w:num w:numId="2">
+    <w:abstractNumId w:val="2"/>
+  </w:num>
+  <w:num w:numId="3">
     <w:abstractNumId w:val="1"/>
   </w:num>
 </w:numbering>
@@ -905,6 +1840,26 @@
       <w:szCs w:val="26"/>
     </w:rPr>
   </w:style>
+  <w:style w:type="paragraph" w:styleId="Heading3">
+    <w:name w:val="heading 3"/>
+    <w:basedOn w:val="Normal"/>
+    <w:next w:val="Normal"/>
+    <w:link w:val="Heading3Char"/>
+    <w:uiPriority w:val="9"/>
+    <w:unhideWhenUsed/>
+    <w:qFormat/>
+    <w:rsid w:val="00EC06BC"/>
+    <w:pPr>
+      <w:keepNext/>
+      <w:ind w:left="0" w:firstLine="0"/>
+      <w:outlineLvl w:val="2"/>
+    </w:pPr>
+    <w:rPr>
+      <w:b/>
+      <w:bCs/>
+      <w:lang w:val="en-US"/>
+    </w:rPr>
+  </w:style>
   <w:style w:type="character" w:default="1" w:styleId="DefaultParagraphFont">
     <w:name w:val="Default Paragraph Font"/>
     <w:uiPriority w:val="1"/>
@@ -967,6 +1922,41 @@
       <w:color w:val="2F5496" w:themeColor="accent1" w:themeShade="BF"/>
       <w:sz w:val="26"/>
       <w:szCs w:val="26"/>
+    </w:rPr>
+  </w:style>
+  <w:style w:type="character" w:styleId="Hyperlink">
+    <w:name w:val="Hyperlink"/>
+    <w:basedOn w:val="DefaultParagraphFont"/>
+    <w:uiPriority w:val="99"/>
+    <w:unhideWhenUsed/>
+    <w:rsid w:val="00387F81"/>
+    <w:rPr>
+      <w:color w:val="0563C1" w:themeColor="hyperlink"/>
+      <w:u w:val="single"/>
+    </w:rPr>
+  </w:style>
+  <w:style w:type="character" w:styleId="UnresolvedMention">
+    <w:name w:val="Unresolved Mention"/>
+    <w:basedOn w:val="DefaultParagraphFont"/>
+    <w:uiPriority w:val="99"/>
+    <w:semiHidden/>
+    <w:unhideWhenUsed/>
+    <w:rsid w:val="00387F81"/>
+    <w:rPr>
+      <w:color w:val="605E5C"/>
+      <w:shd w:val="clear" w:color="auto" w:fill="E1DFDD"/>
+    </w:rPr>
+  </w:style>
+  <w:style w:type="character" w:customStyle="1" w:styleId="Heading3Char">
+    <w:name w:val="Heading 3 Char"/>
+    <w:basedOn w:val="DefaultParagraphFont"/>
+    <w:link w:val="Heading3"/>
+    <w:uiPriority w:val="9"/>
+    <w:rsid w:val="00EC06BC"/>
+    <w:rPr>
+      <w:b/>
+      <w:bCs/>
+      <w:lang w:val="en-US"/>
     </w:rPr>
   </w:style>
 </w:styles>

</xml_diff>